<commit_message>
GQW lit 13 fix
</commit_message>
<xml_diff>
--- a/doc/GQW/2024_403_RaschupkinEV.docx
+++ b/doc/GQW/2024_403_RaschupkinEV.docx
@@ -1269,7 +1269,6 @@
           <w:bCs/>
           <w:sz w:val="28"/>
           <w:szCs w:val="28"/>
-          <w:highlight w:val="yellow"/>
         </w:rPr>
         <w:t>_</w:t>
       </w:r>
@@ -1280,7 +1279,6 @@
           <w:bCs/>
           <w:sz w:val="28"/>
           <w:szCs w:val="28"/>
-          <w:highlight w:val="yellow"/>
         </w:rPr>
         <w:t>_._</w:t>
       </w:r>
@@ -1291,7 +1289,6 @@
           <w:bCs/>
           <w:sz w:val="28"/>
           <w:szCs w:val="28"/>
-          <w:highlight w:val="yellow"/>
         </w:rPr>
         <w:t>_.2024 г. № ___)</w:t>
       </w:r>
@@ -1501,7 +1498,7 @@
           <w:szCs w:val="28"/>
           <w:lang w:val="en-US"/>
         </w:rPr>
-        <w:t xml:space="preserve">, T., </w:t>
+        <w:t xml:space="preserve"> T., </w:t>
       </w:r>
       <w:proofErr w:type="spellStart"/>
       <w:r>
@@ -1519,7 +1516,7 @@
           <w:szCs w:val="28"/>
           <w:lang w:val="en-US"/>
         </w:rPr>
-        <w:t xml:space="preserve">, A., </w:t>
+        <w:t xml:space="preserve"> A., </w:t>
       </w:r>
       <w:proofErr w:type="spellStart"/>
       <w:r>
@@ -1537,6 +1534,96 @@
           <w:szCs w:val="28"/>
           <w:lang w:val="en-US"/>
         </w:rPr>
+        <w:t xml:space="preserve"> M., </w:t>
+      </w:r>
+      <w:proofErr w:type="spellStart"/>
+      <w:r>
+        <w:rPr>
+          <w:sz w:val="28"/>
+          <w:szCs w:val="28"/>
+          <w:lang w:val="en-US"/>
+        </w:rPr>
+        <w:t>Maksimova</w:t>
+      </w:r>
+      <w:proofErr w:type="spellEnd"/>
+      <w:r>
+        <w:rPr>
+          <w:sz w:val="28"/>
+          <w:szCs w:val="28"/>
+          <w:lang w:val="en-US"/>
+        </w:rPr>
+        <w:t xml:space="preserve"> V., </w:t>
+      </w:r>
+      <w:proofErr w:type="spellStart"/>
+      <w:r>
+        <w:rPr>
+          <w:sz w:val="28"/>
+          <w:szCs w:val="28"/>
+          <w:lang w:val="en-US"/>
+        </w:rPr>
+        <w:t>Dernova</w:t>
+      </w:r>
+      <w:proofErr w:type="spellEnd"/>
+      <w:r>
+        <w:rPr>
+          <w:sz w:val="28"/>
+          <w:szCs w:val="28"/>
+          <w:lang w:val="en-US"/>
+        </w:rPr>
+        <w:t xml:space="preserve"> O., </w:t>
+      </w:r>
+      <w:proofErr w:type="spellStart"/>
+      <w:r>
+        <w:rPr>
+          <w:sz w:val="28"/>
+          <w:szCs w:val="28"/>
+          <w:lang w:val="en-US"/>
+        </w:rPr>
+        <w:t>Raschupkin</w:t>
+      </w:r>
+      <w:proofErr w:type="spellEnd"/>
+      <w:r>
+        <w:rPr>
+          <w:sz w:val="28"/>
+          <w:szCs w:val="28"/>
+          <w:lang w:val="en-US"/>
+        </w:rPr>
+        <w:t xml:space="preserve"> E. Optimal Route for Drone for Monitoring of Crop Yields. // </w:t>
+      </w:r>
+      <w:proofErr w:type="spellStart"/>
+      <w:r>
+        <w:rPr>
+          <w:sz w:val="28"/>
+          <w:szCs w:val="28"/>
+          <w:lang w:val="en-US"/>
+        </w:rPr>
+        <w:t>Olenev</w:t>
+      </w:r>
+      <w:proofErr w:type="spellEnd"/>
+      <w:r>
+        <w:rPr>
+          <w:sz w:val="28"/>
+          <w:szCs w:val="28"/>
+          <w:lang w:val="en-US"/>
+        </w:rPr>
+        <w:t xml:space="preserve">, N., Evtushenko, Y., </w:t>
+      </w:r>
+      <w:proofErr w:type="spellStart"/>
+      <w:r>
+        <w:rPr>
+          <w:sz w:val="28"/>
+          <w:szCs w:val="28"/>
+          <w:lang w:val="en-US"/>
+        </w:rPr>
+        <w:t>Jaćimović</w:t>
+      </w:r>
+      <w:proofErr w:type="spellEnd"/>
+      <w:r>
+        <w:rPr>
+          <w:sz w:val="28"/>
+          <w:szCs w:val="28"/>
+          <w:lang w:val="en-US"/>
+        </w:rPr>
         <w:t xml:space="preserve">, M., </w:t>
       </w:r>
       <w:proofErr w:type="spellStart"/>
@@ -1546,7 +1633,7 @@
           <w:szCs w:val="28"/>
           <w:lang w:val="en-US"/>
         </w:rPr>
-        <w:t>Maksimova</w:t>
+        <w:t>Khachay</w:t>
       </w:r>
       <w:proofErr w:type="spellEnd"/>
       <w:r>
@@ -1555,7 +1642,7 @@
           <w:szCs w:val="28"/>
           <w:lang w:val="en-US"/>
         </w:rPr>
-        <w:t xml:space="preserve">, V., </w:t>
+        <w:t xml:space="preserve">, M., </w:t>
       </w:r>
       <w:proofErr w:type="spellStart"/>
       <w:r>
@@ -1564,7 +1651,7 @@
           <w:szCs w:val="28"/>
           <w:lang w:val="en-US"/>
         </w:rPr>
-        <w:t>Dernova</w:t>
+        <w:t>Malkova</w:t>
       </w:r>
       <w:proofErr w:type="spellEnd"/>
       <w:r>
@@ -1573,113 +1660,7 @@
           <w:szCs w:val="28"/>
           <w:lang w:val="en-US"/>
         </w:rPr>
-        <w:t xml:space="preserve">, O., </w:t>
-      </w:r>
-      <w:proofErr w:type="spellStart"/>
-      <w:r>
-        <w:rPr>
-          <w:sz w:val="28"/>
-          <w:szCs w:val="28"/>
-          <w:lang w:val="en-US"/>
-        </w:rPr>
-        <w:t>Raschupkin</w:t>
-      </w:r>
-      <w:proofErr w:type="spellEnd"/>
-      <w:r>
-        <w:rPr>
-          <w:sz w:val="28"/>
-          <w:szCs w:val="28"/>
-          <w:lang w:val="en-US"/>
-        </w:rPr>
-        <w:t xml:space="preserve">, E. (2024). Optimal Route for Drone for Monitoring of Crop Yields. In: </w:t>
-      </w:r>
-      <w:proofErr w:type="spellStart"/>
-      <w:r>
-        <w:rPr>
-          <w:sz w:val="28"/>
-          <w:szCs w:val="28"/>
-          <w:lang w:val="en-US"/>
-        </w:rPr>
-        <w:t>Olenev</w:t>
-      </w:r>
-      <w:proofErr w:type="spellEnd"/>
-      <w:r>
-        <w:rPr>
-          <w:sz w:val="28"/>
-          <w:szCs w:val="28"/>
-          <w:lang w:val="en-US"/>
-        </w:rPr>
-        <w:t xml:space="preserve">, N., Evtushenko, Y., </w:t>
-      </w:r>
-      <w:proofErr w:type="spellStart"/>
-      <w:r>
-        <w:rPr>
-          <w:sz w:val="28"/>
-          <w:szCs w:val="28"/>
-          <w:lang w:val="en-US"/>
-        </w:rPr>
-        <w:t>Jaćimović</w:t>
-      </w:r>
-      <w:proofErr w:type="spellEnd"/>
-      <w:r>
-        <w:rPr>
-          <w:sz w:val="28"/>
-          <w:szCs w:val="28"/>
-          <w:lang w:val="en-US"/>
-        </w:rPr>
-        <w:t xml:space="preserve">, M., </w:t>
-      </w:r>
-      <w:proofErr w:type="spellStart"/>
-      <w:r>
-        <w:rPr>
-          <w:sz w:val="28"/>
-          <w:szCs w:val="28"/>
-          <w:lang w:val="en-US"/>
-        </w:rPr>
-        <w:t>Khachay</w:t>
-      </w:r>
-      <w:proofErr w:type="spellEnd"/>
-      <w:r>
-        <w:rPr>
-          <w:sz w:val="28"/>
-          <w:szCs w:val="28"/>
-          <w:lang w:val="en-US"/>
-        </w:rPr>
-        <w:t xml:space="preserve">, M., </w:t>
-      </w:r>
-      <w:proofErr w:type="spellStart"/>
-      <w:r>
-        <w:rPr>
-          <w:sz w:val="28"/>
-          <w:szCs w:val="28"/>
-          <w:lang w:val="en-US"/>
-        </w:rPr>
-        <w:t>Malkova</w:t>
-      </w:r>
-      <w:proofErr w:type="spellEnd"/>
-      <w:r>
-        <w:rPr>
-          <w:sz w:val="28"/>
-          <w:szCs w:val="28"/>
-          <w:lang w:val="en-US"/>
-        </w:rPr>
-        <w:t>, V. (eds) Advances in Optimization and Applications. OPTIMA 2023. Communications in Computer and Information Science, vol 1913. Springer, Cham. 228–240</w:t>
-      </w:r>
-      <w:r>
-        <w:rPr>
-          <w:sz w:val="28"/>
-          <w:szCs w:val="28"/>
-          <w:lang w:val="en-US"/>
-        </w:rPr>
-        <w:t xml:space="preserve"> </w:t>
-      </w:r>
-      <w:r>
-        <w:rPr>
-          <w:sz w:val="28"/>
-          <w:szCs w:val="28"/>
-          <w:lang w:val="en-US"/>
-        </w:rPr>
-        <w:t>pp</w:t>
+        <w:t>, V. (eds) Advances in Optimization and Applications. OPTIMA 2023. Communications in Computer and Information Science, Springer, Cham - 2023. - №1913. - pp. 228 - 240</w:t>
       </w:r>
       <w:r>
         <w:rPr>
@@ -4971,43 +4952,38 @@
         <w:pStyle w:val="AStyle"/>
       </w:pPr>
       <w:r>
-        <w:rPr>
-          <w:highlight w:val="yellow"/>
-        </w:rPr>
         <w:t xml:space="preserve">Работа состоит из введения, четырех глав, заключения и списка литературы. </w:t>
       </w:r>
       <w:commentRangeStart w:id="8"/>
       <w:r>
-        <w:rPr>
-          <w:highlight w:val="yellow"/>
-        </w:rPr>
         <w:t xml:space="preserve">Объем работы составляет </w:t>
       </w:r>
       <w:r>
         <w:rPr>
           <w:rFonts w:hint="eastAsia"/>
-          <w:highlight w:val="yellow"/>
         </w:rPr>
         <w:t>5</w:t>
       </w:r>
       <w:r>
         <w:rPr>
-          <w:highlight w:val="yellow"/>
-        </w:rPr>
-        <w:t>0 страниц, объем списка литературы – 2</w:t>
-      </w:r>
-      <w:r>
-        <w:rPr>
-          <w:rFonts w:hint="eastAsia"/>
-          <w:highlight w:val="yellow"/>
-        </w:rPr>
-        <w:t>1</w:t>
-      </w:r>
-      <w:r>
-        <w:rPr>
-          <w:highlight w:val="yellow"/>
-        </w:rPr>
+          <w:lang w:val="en-US"/>
+        </w:rPr>
+        <w:t>5</w:t>
+      </w:r>
+      <w:r>
+        <w:t xml:space="preserve"> страниц, объем списка литературы – </w:t>
+      </w:r>
+      <w:r>
+        <w:rPr>
+          <w:lang w:val="en-US"/>
+        </w:rPr>
+        <w:t>13</w:t>
+      </w:r>
+      <w:r>
         <w:t xml:space="preserve"> источник</w:t>
+      </w:r>
+      <w:r>
+        <w:t>ов</w:t>
       </w:r>
       <w:r>
         <w:t>.</w:t>
@@ -13421,6 +13397,9 @@
     <w:p>
       <w:pPr>
         <w:pStyle w:val="ac"/>
+        <w:rPr>
+          <w:lang w:val="en-US"/>
+        </w:rPr>
       </w:pPr>
       <w:r>
         <w:rPr>
@@ -13429,6 +13408,9 @@
         <w:t>pub</w:t>
       </w:r>
       <w:r>
+        <w:rPr>
+          <w:lang w:val="en-US"/>
+        </w:rPr>
         <w:t xml:space="preserve"> </w:t>
       </w:r>
       <w:r>
@@ -13438,6 +13420,9 @@
         <w:t>struct</w:t>
       </w:r>
       <w:r>
+        <w:rPr>
+          <w:lang w:val="en-US"/>
+        </w:rPr>
         <w:t xml:space="preserve"> </w:t>
       </w:r>
       <w:proofErr w:type="spellStart"/>
@@ -13449,6 +13434,9 @@
       </w:r>
       <w:proofErr w:type="spellEnd"/>
       <w:r>
+        <w:rPr>
+          <w:lang w:val="en-US"/>
+        </w:rPr>
         <w:t xml:space="preserve"> {</w:t>
       </w:r>
     </w:p>
@@ -13460,6 +13448,9 @@
         </w:rPr>
       </w:pPr>
       <w:r>
+        <w:rPr>
+          <w:lang w:val="en-US"/>
+        </w:rPr>
         <w:t xml:space="preserve">    </w:t>
       </w:r>
       <w:r>
@@ -23633,7 +23624,7 @@
         <w:rPr>
           <w:lang w:val="en-US"/>
         </w:rPr>
-        <w:t xml:space="preserve">, T., </w:t>
+        <w:t xml:space="preserve"> T., </w:t>
       </w:r>
       <w:proofErr w:type="spellStart"/>
       <w:r>
@@ -23647,7 +23638,7 @@
         <w:rPr>
           <w:lang w:val="en-US"/>
         </w:rPr>
-        <w:t xml:space="preserve">, A., </w:t>
+        <w:t xml:space="preserve"> A., </w:t>
       </w:r>
       <w:proofErr w:type="spellStart"/>
       <w:r>
@@ -23661,6 +23652,76 @@
         <w:rPr>
           <w:lang w:val="en-US"/>
         </w:rPr>
+        <w:t xml:space="preserve"> M., </w:t>
+      </w:r>
+      <w:proofErr w:type="spellStart"/>
+      <w:r>
+        <w:rPr>
+          <w:lang w:val="en-US"/>
+        </w:rPr>
+        <w:t>Maksimova</w:t>
+      </w:r>
+      <w:proofErr w:type="spellEnd"/>
+      <w:r>
+        <w:rPr>
+          <w:lang w:val="en-US"/>
+        </w:rPr>
+        <w:t xml:space="preserve"> V., </w:t>
+      </w:r>
+      <w:proofErr w:type="spellStart"/>
+      <w:r>
+        <w:rPr>
+          <w:lang w:val="en-US"/>
+        </w:rPr>
+        <w:t>Dernova</w:t>
+      </w:r>
+      <w:proofErr w:type="spellEnd"/>
+      <w:r>
+        <w:rPr>
+          <w:lang w:val="en-US"/>
+        </w:rPr>
+        <w:t xml:space="preserve"> O., </w:t>
+      </w:r>
+      <w:proofErr w:type="spellStart"/>
+      <w:r>
+        <w:rPr>
+          <w:lang w:val="en-US"/>
+        </w:rPr>
+        <w:t>Raschupkin</w:t>
+      </w:r>
+      <w:proofErr w:type="spellEnd"/>
+      <w:r>
+        <w:rPr>
+          <w:lang w:val="en-US"/>
+        </w:rPr>
+        <w:t xml:space="preserve"> E. Optimal Route for Drone for Monitoring of Crop Yields. // </w:t>
+      </w:r>
+      <w:proofErr w:type="spellStart"/>
+      <w:r>
+        <w:rPr>
+          <w:lang w:val="en-US"/>
+        </w:rPr>
+        <w:t>Olenev</w:t>
+      </w:r>
+      <w:proofErr w:type="spellEnd"/>
+      <w:r>
+        <w:rPr>
+          <w:lang w:val="en-US"/>
+        </w:rPr>
+        <w:t xml:space="preserve">, N., Evtushenko, Y., </w:t>
+      </w:r>
+      <w:proofErr w:type="spellStart"/>
+      <w:r>
+        <w:rPr>
+          <w:lang w:val="en-US"/>
+        </w:rPr>
+        <w:t>Jaćimović</w:t>
+      </w:r>
+      <w:proofErr w:type="spellEnd"/>
+      <w:r>
+        <w:rPr>
+          <w:lang w:val="en-US"/>
+        </w:rPr>
         <w:t xml:space="preserve">, M., </w:t>
       </w:r>
       <w:proofErr w:type="spellStart"/>
@@ -23668,112 +23729,28 @@
         <w:rPr>
           <w:lang w:val="en-US"/>
         </w:rPr>
-        <w:t>Maksimova</w:t>
+        <w:t>Khachay</w:t>
       </w:r>
       <w:proofErr w:type="spellEnd"/>
       <w:r>
         <w:rPr>
           <w:lang w:val="en-US"/>
         </w:rPr>
-        <w:t xml:space="preserve">, V., </w:t>
+        <w:t xml:space="preserve">, M., </w:t>
       </w:r>
       <w:proofErr w:type="spellStart"/>
       <w:r>
         <w:rPr>
           <w:lang w:val="en-US"/>
         </w:rPr>
-        <w:t>Dernova</w:t>
+        <w:t>Malkova</w:t>
       </w:r>
       <w:proofErr w:type="spellEnd"/>
       <w:r>
         <w:rPr>
           <w:lang w:val="en-US"/>
         </w:rPr>
-        <w:t xml:space="preserve">, O., </w:t>
-      </w:r>
-      <w:proofErr w:type="spellStart"/>
-      <w:r>
-        <w:rPr>
-          <w:lang w:val="en-US"/>
-        </w:rPr>
-        <w:t>Raschupkin</w:t>
-      </w:r>
-      <w:proofErr w:type="spellEnd"/>
-      <w:r>
-        <w:rPr>
-          <w:lang w:val="en-US"/>
-        </w:rPr>
-        <w:t>, E. (2024). Optimal Route for Drone for Monitor-</w:t>
-      </w:r>
-      <w:proofErr w:type="spellStart"/>
-      <w:r>
-        <w:rPr>
-          <w:lang w:val="en-US"/>
-        </w:rPr>
-        <w:t>ing</w:t>
-      </w:r>
-      <w:proofErr w:type="spellEnd"/>
-      <w:r>
-        <w:rPr>
-          <w:lang w:val="en-US"/>
-        </w:rPr>
-        <w:t xml:space="preserve"> of Crop Yields. In: </w:t>
-      </w:r>
-      <w:proofErr w:type="spellStart"/>
-      <w:r>
-        <w:rPr>
-          <w:lang w:val="en-US"/>
-        </w:rPr>
-        <w:t>Olenev</w:t>
-      </w:r>
-      <w:proofErr w:type="spellEnd"/>
-      <w:r>
-        <w:rPr>
-          <w:lang w:val="en-US"/>
-        </w:rPr>
-        <w:t xml:space="preserve">, N., Evtushenko, Y., </w:t>
-      </w:r>
-      <w:proofErr w:type="spellStart"/>
-      <w:r>
-        <w:rPr>
-          <w:lang w:val="en-US"/>
-        </w:rPr>
-        <w:t>Jaćimović</w:t>
-      </w:r>
-      <w:proofErr w:type="spellEnd"/>
-      <w:r>
-        <w:rPr>
-          <w:lang w:val="en-US"/>
-        </w:rPr>
-        <w:t xml:space="preserve">, M., </w:t>
-      </w:r>
-      <w:proofErr w:type="spellStart"/>
-      <w:r>
-        <w:rPr>
-          <w:lang w:val="en-US"/>
-        </w:rPr>
-        <w:t>Khachay</w:t>
-      </w:r>
-      <w:proofErr w:type="spellEnd"/>
-      <w:r>
-        <w:rPr>
-          <w:lang w:val="en-US"/>
-        </w:rPr>
-        <w:t xml:space="preserve">, M., </w:t>
-      </w:r>
-      <w:proofErr w:type="spellStart"/>
-      <w:r>
-        <w:rPr>
-          <w:lang w:val="en-US"/>
-        </w:rPr>
-        <w:t>Malkova</w:t>
-      </w:r>
-      <w:proofErr w:type="spellEnd"/>
-      <w:r>
-        <w:rPr>
-          <w:lang w:val="en-US"/>
-        </w:rPr>
-        <w:t>, V. (eds) Advances in Optimization and Applications. OPTI-MA 2023. Communications in Computer and Information Science, vol 1913. Springer, Cham. 228–240 pp</w:t>
+        <w:t>, V. (eds) Advances in Optimization and Applications. OPTIMA 2023. Communications in Computer and Information Science, Springer, Cham - 2023. - №1913. - pp. 228 - 240</w:t>
       </w:r>
       <w:r>
         <w:rPr>
@@ -24765,14 +24742,6 @@
           <w:lang w:val="en-US"/>
         </w:rPr>
       </w:pPr>
-      <w:r>
-        <w:rPr>
-          <w:sz w:val="28"/>
-          <w:szCs w:val="28"/>
-          <w:lang w:val="en-US"/>
-        </w:rPr>
-        <w:t xml:space="preserve">G. </w:t>
-      </w:r>
       <w:proofErr w:type="spellStart"/>
       <w:r>
         <w:rPr>
@@ -24789,7 +24758,47 @@
           <w:szCs w:val="28"/>
           <w:lang w:val="en-US"/>
         </w:rPr>
-        <w:t xml:space="preserve">, A. Yeo and A. </w:t>
+        <w:t xml:space="preserve"> </w:t>
+      </w:r>
+      <w:r>
+        <w:rPr>
+          <w:sz w:val="28"/>
+          <w:szCs w:val="28"/>
+          <w:lang w:val="en-US"/>
+        </w:rPr>
+        <w:t xml:space="preserve">G., </w:t>
+      </w:r>
+      <w:r>
+        <w:rPr>
+          <w:sz w:val="28"/>
+          <w:szCs w:val="28"/>
+          <w:lang w:val="en-US"/>
+        </w:rPr>
+        <w:t>Yeo</w:t>
+      </w:r>
+      <w:r>
+        <w:rPr>
+          <w:sz w:val="28"/>
+          <w:szCs w:val="28"/>
+          <w:lang w:val="en-US"/>
+        </w:rPr>
+        <w:t xml:space="preserve"> </w:t>
+      </w:r>
+      <w:r>
+        <w:rPr>
+          <w:sz w:val="28"/>
+          <w:szCs w:val="28"/>
+          <w:lang w:val="en-US"/>
+        </w:rPr>
+        <w:t>A.</w:t>
+      </w:r>
+      <w:r>
+        <w:rPr>
+          <w:sz w:val="28"/>
+          <w:szCs w:val="28"/>
+          <w:lang w:val="en-US"/>
+        </w:rPr>
+        <w:t xml:space="preserve">, </w:t>
       </w:r>
       <w:proofErr w:type="spellStart"/>
       <w:r>
@@ -24807,7 +24816,31 @@
           <w:szCs w:val="28"/>
           <w:lang w:val="en-US"/>
         </w:rPr>
-        <w:t xml:space="preserve"> Traveling salesman should not be greedy: domination analysis of greedy-type heuristics for the TSP // Discrete Applied Mathematics. - 2002. - №117. - С. 81–86.</w:t>
+        <w:t xml:space="preserve"> </w:t>
+      </w:r>
+      <w:r>
+        <w:rPr>
+          <w:sz w:val="28"/>
+          <w:szCs w:val="28"/>
+          <w:lang w:val="en-US"/>
+        </w:rPr>
+        <w:t xml:space="preserve">A. Traveling salesman should not be greedy: domination analysis of greedy-type heuristics for the TSP // Discrete Applied Mathematics. - 2002. - №117. - </w:t>
+      </w:r>
+      <w:r>
+        <w:rPr>
+          <w:sz w:val="28"/>
+          <w:szCs w:val="28"/>
+          <w:lang w:val="en-US"/>
+        </w:rPr>
+        <w:t>pp</w:t>
+      </w:r>
+      <w:r>
+        <w:rPr>
+          <w:sz w:val="28"/>
+          <w:szCs w:val="28"/>
+          <w:lang w:val="en-US"/>
+        </w:rPr>
+        <w:t>. 81–86.</w:t>
       </w:r>
     </w:p>
     <w:p>
@@ -24845,7 +24878,7 @@
           <w:szCs w:val="28"/>
           <w:lang w:val="en-US"/>
         </w:rPr>
-        <w:t xml:space="preserve">, T., </w:t>
+        <w:t xml:space="preserve"> T., </w:t>
       </w:r>
       <w:proofErr w:type="spellStart"/>
       <w:r>
@@ -24863,7 +24896,7 @@
           <w:szCs w:val="28"/>
           <w:lang w:val="en-US"/>
         </w:rPr>
-        <w:t xml:space="preserve">, A., </w:t>
+        <w:t xml:space="preserve"> A., </w:t>
       </w:r>
       <w:proofErr w:type="spellStart"/>
       <w:r>
@@ -24881,6 +24914,121 @@
           <w:szCs w:val="28"/>
           <w:lang w:val="en-US"/>
         </w:rPr>
+        <w:t xml:space="preserve"> M., </w:t>
+      </w:r>
+      <w:proofErr w:type="spellStart"/>
+      <w:r>
+        <w:rPr>
+          <w:sz w:val="28"/>
+          <w:szCs w:val="28"/>
+          <w:lang w:val="en-US"/>
+        </w:rPr>
+        <w:t>Maksimova</w:t>
+      </w:r>
+      <w:proofErr w:type="spellEnd"/>
+      <w:r>
+        <w:rPr>
+          <w:sz w:val="28"/>
+          <w:szCs w:val="28"/>
+          <w:lang w:val="en-US"/>
+        </w:rPr>
+        <w:t xml:space="preserve"> V., </w:t>
+      </w:r>
+      <w:proofErr w:type="spellStart"/>
+      <w:r>
+        <w:rPr>
+          <w:sz w:val="28"/>
+          <w:szCs w:val="28"/>
+          <w:lang w:val="en-US"/>
+        </w:rPr>
+        <w:t>Dernova</w:t>
+      </w:r>
+      <w:proofErr w:type="spellEnd"/>
+      <w:r>
+        <w:rPr>
+          <w:sz w:val="28"/>
+          <w:szCs w:val="28"/>
+          <w:lang w:val="en-US"/>
+        </w:rPr>
+        <w:t xml:space="preserve"> O., </w:t>
+      </w:r>
+      <w:proofErr w:type="spellStart"/>
+      <w:r>
+        <w:rPr>
+          <w:sz w:val="28"/>
+          <w:szCs w:val="28"/>
+          <w:lang w:val="en-US"/>
+        </w:rPr>
+        <w:t>Raschupkin</w:t>
+      </w:r>
+      <w:proofErr w:type="spellEnd"/>
+      <w:r>
+        <w:rPr>
+          <w:sz w:val="28"/>
+          <w:szCs w:val="28"/>
+          <w:lang w:val="en-US"/>
+        </w:rPr>
+        <w:t xml:space="preserve"> E. Optimal Route for Drone for Monitoring of Crop </w:t>
+      </w:r>
+      <w:r>
+        <w:rPr>
+          <w:sz w:val="28"/>
+          <w:szCs w:val="28"/>
+          <w:lang w:val="en-US"/>
+        </w:rPr>
+        <w:lastRenderedPageBreak/>
+        <w:t xml:space="preserve">Yields. </w:t>
+      </w:r>
+      <w:r>
+        <w:rPr>
+          <w:sz w:val="28"/>
+          <w:szCs w:val="28"/>
+          <w:lang w:val="en-US"/>
+        </w:rPr>
+        <w:t>//</w:t>
+      </w:r>
+      <w:r>
+        <w:rPr>
+          <w:sz w:val="28"/>
+          <w:szCs w:val="28"/>
+          <w:lang w:val="en-US"/>
+        </w:rPr>
+        <w:t xml:space="preserve"> </w:t>
+      </w:r>
+      <w:proofErr w:type="spellStart"/>
+      <w:r>
+        <w:rPr>
+          <w:sz w:val="28"/>
+          <w:szCs w:val="28"/>
+          <w:lang w:val="en-US"/>
+        </w:rPr>
+        <w:t>Olenev</w:t>
+      </w:r>
+      <w:proofErr w:type="spellEnd"/>
+      <w:r>
+        <w:rPr>
+          <w:sz w:val="28"/>
+          <w:szCs w:val="28"/>
+          <w:lang w:val="en-US"/>
+        </w:rPr>
+        <w:t xml:space="preserve">, N., Evtushenko, Y., </w:t>
+      </w:r>
+      <w:proofErr w:type="spellStart"/>
+      <w:r>
+        <w:rPr>
+          <w:sz w:val="28"/>
+          <w:szCs w:val="28"/>
+          <w:lang w:val="en-US"/>
+        </w:rPr>
+        <w:t>Jaćimović</w:t>
+      </w:r>
+      <w:proofErr w:type="spellEnd"/>
+      <w:r>
+        <w:rPr>
+          <w:sz w:val="28"/>
+          <w:szCs w:val="28"/>
+          <w:lang w:val="en-US"/>
+        </w:rPr>
         <w:t xml:space="preserve">, M., </w:t>
       </w:r>
       <w:proofErr w:type="spellStart"/>
@@ -24890,7 +25038,7 @@
           <w:szCs w:val="28"/>
           <w:lang w:val="en-US"/>
         </w:rPr>
-        <w:t>Maksimova</w:t>
+        <w:t>Khachay</w:t>
       </w:r>
       <w:proofErr w:type="spellEnd"/>
       <w:r>
@@ -24899,7 +25047,7 @@
           <w:szCs w:val="28"/>
           <w:lang w:val="en-US"/>
         </w:rPr>
-        <w:t xml:space="preserve">, V., </w:t>
+        <w:t xml:space="preserve">, M., </w:t>
       </w:r>
       <w:proofErr w:type="spellStart"/>
       <w:r>
@@ -24908,7 +25056,7 @@
           <w:szCs w:val="28"/>
           <w:lang w:val="en-US"/>
         </w:rPr>
-        <w:t>Dernova</w:t>
+        <w:t>Malkova</w:t>
       </w:r>
       <w:proofErr w:type="spellEnd"/>
       <w:r>
@@ -24917,124 +25065,177 @@
           <w:szCs w:val="28"/>
           <w:lang w:val="en-US"/>
         </w:rPr>
-        <w:t xml:space="preserve">, O., </w:t>
-      </w:r>
-      <w:proofErr w:type="spellStart"/>
-      <w:r>
-        <w:rPr>
-          <w:sz w:val="28"/>
-          <w:szCs w:val="28"/>
-          <w:lang w:val="en-US"/>
-        </w:rPr>
-        <w:t>Raschupkin</w:t>
-      </w:r>
-      <w:proofErr w:type="spellEnd"/>
-      <w:r>
-        <w:rPr>
-          <w:sz w:val="28"/>
-          <w:szCs w:val="28"/>
-          <w:lang w:val="en-US"/>
-        </w:rPr>
-        <w:t xml:space="preserve">, E. (2024). Optimal Route for Drone for Monitoring of </w:t>
-      </w:r>
-      <w:r>
-        <w:rPr>
-          <w:sz w:val="28"/>
-          <w:szCs w:val="28"/>
-          <w:lang w:val="en-US"/>
-        </w:rPr>
-        <w:lastRenderedPageBreak/>
-        <w:t xml:space="preserve">Crop Yields. In: </w:t>
-      </w:r>
-      <w:proofErr w:type="spellStart"/>
-      <w:r>
-        <w:rPr>
-          <w:sz w:val="28"/>
-          <w:szCs w:val="28"/>
-          <w:lang w:val="en-US"/>
-        </w:rPr>
-        <w:t>Olenev</w:t>
-      </w:r>
-      <w:proofErr w:type="spellEnd"/>
-      <w:r>
-        <w:rPr>
-          <w:sz w:val="28"/>
-          <w:szCs w:val="28"/>
-          <w:lang w:val="en-US"/>
-        </w:rPr>
-        <w:t xml:space="preserve">, N., Evtushenko, Y., </w:t>
-      </w:r>
-      <w:proofErr w:type="spellStart"/>
-      <w:r>
-        <w:rPr>
-          <w:sz w:val="28"/>
-          <w:szCs w:val="28"/>
-          <w:lang w:val="en-US"/>
-        </w:rPr>
-        <w:t>Jaćimović</w:t>
-      </w:r>
-      <w:proofErr w:type="spellEnd"/>
-      <w:r>
-        <w:rPr>
-          <w:sz w:val="28"/>
-          <w:szCs w:val="28"/>
-          <w:lang w:val="en-US"/>
-        </w:rPr>
-        <w:t xml:space="preserve">, M., </w:t>
-      </w:r>
-      <w:proofErr w:type="spellStart"/>
-      <w:r>
-        <w:rPr>
-          <w:sz w:val="28"/>
-          <w:szCs w:val="28"/>
-          <w:lang w:val="en-US"/>
-        </w:rPr>
-        <w:t>Khachay</w:t>
-      </w:r>
-      <w:proofErr w:type="spellEnd"/>
-      <w:r>
-        <w:rPr>
-          <w:sz w:val="28"/>
-          <w:szCs w:val="28"/>
-          <w:lang w:val="en-US"/>
-        </w:rPr>
-        <w:t xml:space="preserve">, M., </w:t>
-      </w:r>
-      <w:proofErr w:type="spellStart"/>
-      <w:r>
-        <w:rPr>
-          <w:sz w:val="28"/>
-          <w:szCs w:val="28"/>
-          <w:lang w:val="en-US"/>
-        </w:rPr>
-        <w:t>Malkova</w:t>
-      </w:r>
-      <w:proofErr w:type="spellEnd"/>
-      <w:r>
-        <w:rPr>
-          <w:sz w:val="28"/>
-          <w:szCs w:val="28"/>
-          <w:lang w:val="en-US"/>
-        </w:rPr>
-        <w:t>, V. (eds) Advances in Optimization and Applications. OPTIMA 2023. Communications in Computer and Information Science, vol 1913. Springer, Cham. 228–240</w:t>
+        <w:t>, V. (eds) Advances in Optimization and Applications. OPTIMA 2023. Communications in Computer and Information Science,</w:t>
+      </w:r>
+      <w:r>
+        <w:rPr>
+          <w:sz w:val="28"/>
+          <w:szCs w:val="28"/>
+          <w:lang w:val="en-US"/>
+        </w:rPr>
+        <w:t xml:space="preserve"> </w:t>
+      </w:r>
+      <w:r>
+        <w:rPr>
+          <w:sz w:val="28"/>
+          <w:szCs w:val="28"/>
+          <w:lang w:val="en-US"/>
+        </w:rPr>
+        <w:t>Springer, Cham</w:t>
+      </w:r>
+      <w:r>
+        <w:rPr>
+          <w:sz w:val="28"/>
+          <w:szCs w:val="28"/>
+          <w:lang w:val="en-US"/>
+        </w:rPr>
+        <w:t xml:space="preserve"> </w:t>
+      </w:r>
+      <w:r>
+        <w:rPr>
+          <w:sz w:val="28"/>
+          <w:szCs w:val="28"/>
+          <w:lang w:val="en-US"/>
+        </w:rPr>
+        <w:t>-</w:t>
+      </w:r>
+      <w:r>
+        <w:rPr>
+          <w:sz w:val="28"/>
+          <w:szCs w:val="28"/>
+          <w:lang w:val="en-US"/>
+        </w:rPr>
+        <w:t xml:space="preserve"> 20</w:t>
+      </w:r>
+      <w:r>
+        <w:rPr>
+          <w:sz w:val="28"/>
+          <w:szCs w:val="28"/>
+          <w:lang w:val="en-US"/>
+        </w:rPr>
+        <w:t>23</w:t>
+      </w:r>
+      <w:r>
+        <w:rPr>
+          <w:sz w:val="28"/>
+          <w:szCs w:val="28"/>
+          <w:lang w:val="en-US"/>
+        </w:rPr>
+        <w:t xml:space="preserve">. </w:t>
+      </w:r>
+      <w:r>
+        <w:rPr>
+          <w:sz w:val="28"/>
+          <w:szCs w:val="28"/>
+          <w:lang w:val="en-US"/>
+        </w:rPr>
+        <w:t>-</w:t>
+      </w:r>
+      <w:r>
+        <w:rPr>
+          <w:sz w:val="28"/>
+          <w:szCs w:val="28"/>
+          <w:lang w:val="en-US"/>
+        </w:rPr>
+        <w:t xml:space="preserve"> </w:t>
+      </w:r>
+      <w:r>
+        <w:rPr>
+          <w:sz w:val="28"/>
+          <w:szCs w:val="28"/>
+          <w:lang w:val="en-US"/>
+        </w:rPr>
+        <w:t>№</w:t>
+      </w:r>
+      <w:r>
+        <w:rPr>
+          <w:sz w:val="28"/>
+          <w:szCs w:val="28"/>
+          <w:lang w:val="en-US"/>
+        </w:rPr>
+        <w:t>1913</w:t>
+      </w:r>
+      <w:r>
+        <w:rPr>
+          <w:sz w:val="28"/>
+          <w:szCs w:val="28"/>
+          <w:lang w:val="en-US"/>
+        </w:rPr>
+        <w:t xml:space="preserve">. </w:t>
+      </w:r>
+      <w:r>
+        <w:rPr>
+          <w:sz w:val="28"/>
+          <w:szCs w:val="28"/>
+          <w:lang w:val="en-US"/>
+        </w:rPr>
+        <w:t>-</w:t>
+      </w:r>
+      <w:r>
+        <w:rPr>
+          <w:sz w:val="28"/>
+          <w:szCs w:val="28"/>
+          <w:lang w:val="en-US"/>
+        </w:rPr>
+        <w:t xml:space="preserve"> </w:t>
+      </w:r>
+      <w:r>
+        <w:rPr>
+          <w:sz w:val="28"/>
+          <w:szCs w:val="28"/>
+          <w:lang w:val="en-US"/>
+        </w:rPr>
+        <w:t>pp</w:t>
+      </w:r>
+      <w:r>
+        <w:rPr>
+          <w:sz w:val="28"/>
+          <w:szCs w:val="28"/>
+          <w:lang w:val="en-US"/>
+        </w:rPr>
+        <w:t xml:space="preserve">. </w:t>
+      </w:r>
+      <w:r>
+        <w:rPr>
+          <w:sz w:val="28"/>
+          <w:szCs w:val="28"/>
+          <w:lang w:val="en-US"/>
+        </w:rPr>
+        <w:t>228</w:t>
+      </w:r>
+      <w:r>
+        <w:rPr>
+          <w:sz w:val="28"/>
+          <w:szCs w:val="28"/>
+          <w:lang w:val="en-US"/>
+        </w:rPr>
+        <w:t xml:space="preserve"> </w:t>
+      </w:r>
+      <w:r>
+        <w:rPr>
+          <w:sz w:val="28"/>
+          <w:szCs w:val="28"/>
+          <w:lang w:val="en-US"/>
+        </w:rPr>
+        <w:t>-</w:t>
+      </w:r>
+      <w:r>
+        <w:rPr>
+          <w:sz w:val="28"/>
+          <w:szCs w:val="28"/>
+          <w:lang w:val="en-US"/>
+        </w:rPr>
+        <w:t xml:space="preserve"> </w:t>
+      </w:r>
+      <w:r>
+        <w:rPr>
+          <w:sz w:val="28"/>
+          <w:szCs w:val="28"/>
+          <w:lang w:val="en-US"/>
+        </w:rPr>
+        <w:t>240</w:t>
       </w:r>
       <w:bookmarkEnd w:id="50"/>
-      <w:r>
-        <w:rPr>
-          <w:sz w:val="28"/>
-          <w:szCs w:val="28"/>
-          <w:lang w:val="en-US"/>
-        </w:rPr>
-        <w:t xml:space="preserve"> </w:t>
-      </w:r>
-      <w:r>
-        <w:rPr>
-          <w:sz w:val="28"/>
-          <w:szCs w:val="28"/>
-          <w:lang w:val="en-US"/>
-        </w:rPr>
-        <w:t>pp</w:t>
-      </w:r>
       <w:r>
         <w:rPr>
           <w:sz w:val="28"/>

</xml_diff>